<commit_message>
Mis a jour XML cours
</commit_message>
<xml_diff>
--- a/S4/NormeDocumentaireEtXml/Cours.docx
+++ b/S4/NormeDocumentaireEtXml/Cours.docx
@@ -9,7 +9,15 @@
     </w:p>
     <w:p>
       <w:r>
-        <w:t xml:space="preserve">XML (eXtensible </w:t>
+        <w:t>XML (</w:t>
+      </w:r>
+      <w:proofErr w:type="spellStart"/>
+      <w:r>
+        <w:t>eXtensible</w:t>
+      </w:r>
+      <w:proofErr w:type="spellEnd"/>
+      <w:r>
+        <w:t xml:space="preserve"> </w:t>
       </w:r>
       <w:proofErr w:type="spellStart"/>
       <w:r>
@@ -300,7 +308,15 @@
       </w:r>
       <w:proofErr w:type="spellEnd"/>
       <w:r>
-        <w:t xml:space="preserve"> hiierachique sous forme d’arbre</w:t>
+        <w:t xml:space="preserve"> </w:t>
+      </w:r>
+      <w:proofErr w:type="spellStart"/>
+      <w:r>
+        <w:t>hiierachique</w:t>
+      </w:r>
+      <w:proofErr w:type="spellEnd"/>
+      <w:r>
+        <w:t xml:space="preserve"> sous forme d’arbre</w:t>
       </w:r>
     </w:p>
     <w:p>
@@ -350,8 +366,6 @@
       <w:r>
         <w:t>4REgles :</w:t>
       </w:r>
-      <w:bookmarkStart w:id="0" w:name="_GoBack"/>
-      <w:bookmarkEnd w:id="0"/>
     </w:p>
     <w:p>
       <w:pPr>
@@ -446,11 +460,206 @@
       </w:r>
       <w:proofErr w:type="gramEnd"/>
       <w:r>
-        <w:t xml:space="preserve"> des attributbs s’ecrit entre </w:t>
+        <w:t xml:space="preserve"> des </w:t>
+      </w:r>
+      <w:proofErr w:type="spellStart"/>
+      <w:r>
+        <w:t>attributbs</w:t>
+      </w:r>
+      <w:proofErr w:type="spellEnd"/>
+      <w:r>
+        <w:t xml:space="preserve"> s’ecrit entre </w:t>
       </w:r>
       <w:proofErr w:type="spellStart"/>
       <w:r>
         <w:t>guillementz</w:t>
+      </w:r>
+      <w:proofErr w:type="spellEnd"/>
+    </w:p>
+    <w:p/>
+    <w:p/>
+    <w:p>
+      <w:r>
+        <w:t>………………………………………………………………DTD……………………………………………………………………………………</w:t>
+      </w:r>
+    </w:p>
+    <w:p>
+      <w:r>
+        <w:t xml:space="preserve">DTD </w:t>
+      </w:r>
+      <w:proofErr w:type="spellStart"/>
+      <w:r>
+        <w:t>Definition</w:t>
+      </w:r>
+      <w:proofErr w:type="spellEnd"/>
+      <w:r>
+        <w:t xml:space="preserve"> de Type </w:t>
+      </w:r>
+      <w:proofErr w:type="spellStart"/>
+      <w:r>
+        <w:t>Definition</w:t>
+      </w:r>
+      <w:proofErr w:type="spellEnd"/>
+      <w:r>
+        <w:t xml:space="preserve"> : permet de valider un document </w:t>
+      </w:r>
+      <w:proofErr w:type="spellStart"/>
+      <w:r>
+        <w:t>xml</w:t>
+      </w:r>
+      <w:proofErr w:type="spellEnd"/>
+      <w:r>
+        <w:t xml:space="preserve">. Permet de </w:t>
+      </w:r>
+      <w:proofErr w:type="spellStart"/>
+      <w:r>
+        <w:t>definir</w:t>
+      </w:r>
+      <w:proofErr w:type="spellEnd"/>
+      <w:r>
+        <w:t xml:space="preserve"> </w:t>
+      </w:r>
+      <w:proofErr w:type="spellStart"/>
+      <w:r>
+        <w:t>precisement</w:t>
+      </w:r>
+      <w:proofErr w:type="spellEnd"/>
+      <w:r>
+        <w:t xml:space="preserve"> la structure d’un document XML. </w:t>
+      </w:r>
+    </w:p>
+    <w:p/>
+    <w:p>
+      <w:r>
+        <w:t xml:space="preserve">Interne : sera directement utiliser(incluse) dans le document </w:t>
+      </w:r>
+    </w:p>
+    <w:p>
+      <w:r>
+        <w:t xml:space="preserve">Externe : document contiendra une </w:t>
+      </w:r>
+      <w:proofErr w:type="spellStart"/>
+      <w:r>
+        <w:t>reference</w:t>
+      </w:r>
+      <w:proofErr w:type="spellEnd"/>
+    </w:p>
+    <w:p>
+      <w:r>
+        <w:lastRenderedPageBreak/>
+        <w:t>Mixte : interne et externe</w:t>
+      </w:r>
+    </w:p>
+    <w:p>
+      <w:r>
+        <w:t>&lt;</w:t>
+      </w:r>
+      <w:proofErr w:type="gramStart"/>
+      <w:r>
+        <w:t> !ATTLIST</w:t>
+      </w:r>
+      <w:proofErr w:type="gramEnd"/>
+      <w:r>
+        <w:t xml:space="preserve"> … : Attribut obligatoire</w:t>
+      </w:r>
+      <w:bookmarkStart w:id="0" w:name="_GoBack"/>
+      <w:bookmarkEnd w:id="0"/>
+    </w:p>
+    <w:p>
+      <w:r>
+        <w:t xml:space="preserve">Pour savoir interne ou externe : </w:t>
+      </w:r>
+      <w:proofErr w:type="spellStart"/>
+      <w:r>
+        <w:t>declaration</w:t>
+      </w:r>
+      <w:proofErr w:type="spellEnd"/>
+      <w:r>
+        <w:t xml:space="preserve"> &lt;</w:t>
+      </w:r>
+      <w:proofErr w:type="gramStart"/>
+      <w:r>
+        <w:t> !DOCTYPE</w:t>
+      </w:r>
+      <w:proofErr w:type="gramEnd"/>
+      <w:r>
+        <w:t xml:space="preserve"> </w:t>
+      </w:r>
+      <w:proofErr w:type="spellStart"/>
+      <w:r>
+        <w:t>elementRacine</w:t>
+      </w:r>
+      <w:proofErr w:type="spellEnd"/>
+      <w:r>
+        <w:t xml:space="preserve"> (contenu)</w:t>
+      </w:r>
+    </w:p>
+    <w:p>
+      <w:proofErr w:type="spellStart"/>
+      <w:r>
+        <w:t>Declaration</w:t>
+      </w:r>
+      <w:proofErr w:type="spellEnd"/>
+      <w:r>
+        <w:t xml:space="preserve"> </w:t>
+      </w:r>
+      <w:proofErr w:type="spellStart"/>
+      <w:r>
+        <w:t>element</w:t>
+      </w:r>
+      <w:proofErr w:type="spellEnd"/>
+      <w:r>
+        <w:t> :</w:t>
+      </w:r>
+    </w:p>
+    <w:p>
+      <w:r>
+        <w:t xml:space="preserve"> &lt;</w:t>
+      </w:r>
+      <w:proofErr w:type="gramStart"/>
+      <w:r>
+        <w:t> !</w:t>
+      </w:r>
+      <w:proofErr w:type="spellStart"/>
+      <w:r>
+        <w:t>Element</w:t>
+      </w:r>
+      <w:proofErr w:type="spellEnd"/>
+      <w:proofErr w:type="gramEnd"/>
+      <w:r>
+        <w:t xml:space="preserve"> </w:t>
+      </w:r>
+      <w:proofErr w:type="spellStart"/>
+      <w:r>
+        <w:t>nom_element</w:t>
+      </w:r>
+      <w:proofErr w:type="spellEnd"/>
+      <w:r>
+        <w:t xml:space="preserve"> (type)&gt;</w:t>
+      </w:r>
+    </w:p>
+    <w:p>
+      <w:proofErr w:type="spellStart"/>
+      <w:r>
+        <w:t>Any</w:t>
+      </w:r>
+      <w:proofErr w:type="spellEnd"/>
+      <w:r>
+        <w:t xml:space="preserve"> : </w:t>
+      </w:r>
+      <w:proofErr w:type="spellStart"/>
+      <w:r>
+        <w:t>peut</w:t>
+      </w:r>
+      <w:proofErr w:type="spellEnd"/>
+      <w:r>
+        <w:t xml:space="preserve"> ou pas</w:t>
+      </w:r>
+    </w:p>
+    <w:p>
+      <w:proofErr w:type="spellStart"/>
+      <w:r>
+        <w:t>Empty</w:t>
       </w:r>
       <w:proofErr w:type="spellEnd"/>
     </w:p>

</xml_diff>